<commit_message>
Ghost laba7 + laba6
</commit_message>
<xml_diff>
--- a/laba2/ghost/laba2.docx
+++ b/laba2/ghost/laba2.docx
@@ -39,7 +39,7 @@
           <w:szCs w:val="28"/>
           <w:lang w:val="ru-RU"/>
         </w:rPr>
-        <w:t>2</w:t>
+        <w:t>3</w:t>
       </w:r>
     </w:p>
     <w:p>
@@ -48,46 +48,17 @@
           <w:rFonts w:ascii="Times New Roman" w:hAnsi="Times New Roman" w:cs="Times New Roman"/>
           <w:sz w:val="28"/>
           <w:szCs w:val="28"/>
-          <w:lang w:val="ru-RU"/>
-        </w:rPr>
-      </w:pPr>
-      <w:proofErr w:type="spellStart"/>
-      <w:r>
-        <w:rPr>
-          <w:rFonts w:ascii="Times New Roman" w:hAnsi="Times New Roman" w:cs="Times New Roman"/>
-          <w:sz w:val="28"/>
-          <w:szCs w:val="28"/>
-          <w:lang w:val="ru-RU"/>
-        </w:rPr>
-        <w:t>Функцыя</w:t>
-      </w:r>
-      <w:proofErr w:type="spellEnd"/>
-      <w:r>
-        <w:rPr>
-          <w:rFonts w:ascii="Times New Roman" w:hAnsi="Times New Roman" w:cs="Times New Roman"/>
-          <w:sz w:val="28"/>
-          <w:szCs w:val="28"/>
-          <w:lang w:val="ru-RU"/>
-        </w:rPr>
-        <w:t xml:space="preserve"> </w:t>
-      </w:r>
-      <w:r>
-        <w:rPr>
-          <w:rFonts w:ascii="Times New Roman" w:hAnsi="Times New Roman" w:cs="Times New Roman"/>
-          <w:sz w:val="28"/>
-          <w:szCs w:val="28"/>
-          <w:lang w:val="en-US"/>
-        </w:rPr>
-        <w:t>sort</w:t>
-      </w:r>
-      <w:r>
-        <w:rPr>
-          <w:rFonts w:ascii="Times New Roman" w:hAnsi="Times New Roman" w:cs="Times New Roman"/>
-          <w:sz w:val="28"/>
-          <w:szCs w:val="28"/>
-          <w:lang w:val="en-US"/>
-        </w:rPr>
-        <w:t>.</w:t>
+          <w:lang w:val="be-BY"/>
+        </w:rPr>
+      </w:pPr>
+      <w:r>
+        <w:rPr>
+          <w:rFonts w:ascii="Times New Roman" w:hAnsi="Times New Roman" w:cs="Times New Roman"/>
+          <w:sz w:val="28"/>
+          <w:szCs w:val="28"/>
+          <w:lang w:val="be-BY"/>
+        </w:rPr>
+        <w:t>Умова: Адсартаваць масіў метадам пузырька.</w:t>
       </w:r>
     </w:p>
     <w:p>
@@ -96,42 +67,73 @@
           <w:rFonts w:ascii="Times New Roman" w:hAnsi="Times New Roman" w:cs="Times New Roman"/>
           <w:sz w:val="28"/>
           <w:szCs w:val="28"/>
+          <w:lang w:val="ru-RU"/>
+        </w:rPr>
+      </w:pPr>
+      <w:proofErr w:type="spellStart"/>
+      <w:r>
+        <w:rPr>
+          <w:rFonts w:ascii="Times New Roman" w:hAnsi="Times New Roman" w:cs="Times New Roman"/>
+          <w:sz w:val="28"/>
+          <w:szCs w:val="28"/>
+          <w:lang w:val="ru-RU"/>
+        </w:rPr>
+        <w:t>Функцыя</w:t>
+      </w:r>
+      <w:proofErr w:type="spellEnd"/>
+      <w:r>
+        <w:rPr>
+          <w:rFonts w:ascii="Times New Roman" w:hAnsi="Times New Roman" w:cs="Times New Roman"/>
+          <w:sz w:val="28"/>
+          <w:szCs w:val="28"/>
+          <w:lang w:val="ru-RU"/>
+        </w:rPr>
+        <w:t xml:space="preserve"> </w:t>
+      </w:r>
+      <w:r>
+        <w:rPr>
+          <w:rFonts w:ascii="Times New Roman" w:hAnsi="Times New Roman" w:cs="Times New Roman"/>
+          <w:sz w:val="28"/>
+          <w:szCs w:val="28"/>
           <w:lang w:val="en-US"/>
         </w:rPr>
-      </w:pPr>
+        <w:t>sort</w:t>
+      </w:r>
+      <w:r>
+        <w:rPr>
+          <w:rFonts w:ascii="Times New Roman" w:hAnsi="Times New Roman" w:cs="Times New Roman"/>
+          <w:sz w:val="28"/>
+          <w:szCs w:val="28"/>
+          <w:lang w:val="en-US"/>
+        </w:rPr>
+        <w:t>(</w:t>
+      </w:r>
+      <w:proofErr w:type="spellStart"/>
+      <w:r>
+        <w:rPr>
+          <w:rFonts w:ascii="Times New Roman" w:hAnsi="Times New Roman" w:cs="Times New Roman"/>
+          <w:sz w:val="28"/>
+          <w:szCs w:val="28"/>
+          <w:lang w:val="en-US"/>
+        </w:rPr>
+        <w:t>arr</w:t>
+      </w:r>
+      <w:proofErr w:type="spellEnd"/>
+      <w:r>
+        <w:rPr>
+          <w:rFonts w:ascii="Times New Roman" w:hAnsi="Times New Roman" w:cs="Times New Roman"/>
+          <w:sz w:val="28"/>
+          <w:szCs w:val="28"/>
+          <w:lang w:val="en-US"/>
+        </w:rPr>
+        <w:t>)</w:t>
+      </w:r>
       <w:r>
         <w:rPr>
           <w:rFonts w:ascii="Times New Roman" w:hAnsi="Times New Roman" w:cs="Times New Roman"/>
           <w:sz w:val="28"/>
           <w:szCs w:val="28"/>
           <w:lang w:val="ru-RU"/>
-        </w:rPr>
-        <w:t>1.</w:t>
-      </w:r>
-      <w:r>
-        <w:rPr>
-          <w:rFonts w:ascii="Times New Roman" w:hAnsi="Times New Roman" w:cs="Times New Roman"/>
-          <w:sz w:val="28"/>
-          <w:szCs w:val="28"/>
-          <w:lang w:val="be-BY"/>
-        </w:rPr>
-        <w:t xml:space="preserve"> </w:t>
-      </w:r>
-      <w:r>
-        <w:rPr>
-          <w:rFonts w:ascii="Times New Roman" w:hAnsi="Times New Roman" w:cs="Times New Roman"/>
-          <w:sz w:val="28"/>
-          <w:szCs w:val="28"/>
-          <w:lang w:val="be-BY"/>
-        </w:rPr>
-        <w:t>Пачатак</w:t>
-      </w:r>
-      <w:r>
-        <w:rPr>
-          <w:rFonts w:ascii="Times New Roman" w:hAnsi="Times New Roman" w:cs="Times New Roman"/>
-          <w:sz w:val="28"/>
-          <w:szCs w:val="28"/>
-          <w:lang w:val="en-US"/>
         </w:rPr>
         <w:t>.</w:t>
       </w:r>
@@ -142,17 +144,17 @@
           <w:rFonts w:ascii="Times New Roman" w:hAnsi="Times New Roman" w:cs="Times New Roman"/>
           <w:sz w:val="28"/>
           <w:szCs w:val="28"/>
-          <w:lang w:val="be-BY"/>
-        </w:rPr>
-      </w:pPr>
-      <w:r>
-        <w:rPr>
-          <w:rFonts w:ascii="Times New Roman" w:hAnsi="Times New Roman" w:cs="Times New Roman"/>
-          <w:sz w:val="28"/>
-          <w:szCs w:val="28"/>
           <w:lang w:val="ru-RU"/>
         </w:rPr>
-        <w:t>2.</w:t>
+      </w:pPr>
+      <w:r>
+        <w:rPr>
+          <w:rFonts w:ascii="Times New Roman" w:hAnsi="Times New Roman" w:cs="Times New Roman"/>
+          <w:sz w:val="28"/>
+          <w:szCs w:val="28"/>
+          <w:lang w:val="ru-RU"/>
+        </w:rPr>
+        <w:t>1.</w:t>
       </w:r>
       <w:r>
         <w:rPr>
@@ -170,44 +172,35 @@
           <w:szCs w:val="28"/>
           <w:lang w:val="be-BY"/>
         </w:rPr>
-        <w:t xml:space="preserve">Аб’явіць зменныя: </w:t>
+        <w:t>Пачатак</w:t>
+      </w:r>
+      <w:r>
+        <w:rPr>
+          <w:rFonts w:ascii="Times New Roman" w:hAnsi="Times New Roman" w:cs="Times New Roman"/>
+          <w:sz w:val="28"/>
+          <w:szCs w:val="28"/>
+          <w:lang w:val="ru-RU"/>
+        </w:rPr>
+        <w:t>.</w:t>
       </w:r>
     </w:p>
     <w:p>
       <w:pPr>
         <w:rPr>
-          <w:rFonts w:cstheme="minorHAnsi"/>
-          <w:sz w:val="28"/>
-          <w:szCs w:val="28"/>
-          <w:lang w:val="be-BY"/>
-        </w:rPr>
-      </w:pPr>
-      <w:r>
-        <w:rPr>
-          <w:rFonts w:ascii="Times New Roman" w:hAnsi="Times New Roman" w:cs="Times New Roman"/>
-          <w:sz w:val="28"/>
-          <w:szCs w:val="28"/>
-          <w:lang w:val="be-BY"/>
-        </w:rPr>
-        <w:t>Прам</w:t>
-      </w:r>
-      <w:r>
-        <w:rPr>
-          <w:rFonts w:ascii="Times New Roman" w:hAnsi="Times New Roman" w:cs="Times New Roman"/>
-          <w:sz w:val="28"/>
-          <w:szCs w:val="28"/>
-          <w:lang w:val="be-BY"/>
-        </w:rPr>
-        <w:t xml:space="preserve">: </w:t>
-      </w:r>
-      <w:r>
-        <w:rPr>
-          <w:rFonts w:ascii="Times New Roman" w:hAnsi="Times New Roman" w:cs="Times New Roman"/>
-          <w:sz w:val="28"/>
-          <w:szCs w:val="28"/>
-          <w:lang w:val="en-US"/>
-        </w:rPr>
-        <w:t>swap</w:t>
+          <w:rFonts w:ascii="Times New Roman" w:hAnsi="Times New Roman" w:cs="Times New Roman"/>
+          <w:sz w:val="28"/>
+          <w:szCs w:val="28"/>
+          <w:lang w:val="be-BY"/>
+        </w:rPr>
+      </w:pPr>
+      <w:r>
+        <w:rPr>
+          <w:rFonts w:ascii="Times New Roman" w:hAnsi="Times New Roman" w:cs="Times New Roman"/>
+          <w:sz w:val="28"/>
+          <w:szCs w:val="28"/>
+          <w:lang w:val="ru-RU"/>
+        </w:rPr>
+        <w:t>2.</w:t>
       </w:r>
       <w:r>
         <w:rPr>
@@ -225,124 +218,7 @@
           <w:szCs w:val="28"/>
           <w:lang w:val="be-BY"/>
         </w:rPr>
-        <w:t>–</w:t>
-      </w:r>
-      <w:r>
-        <w:rPr>
-          <w:rFonts w:ascii="Times New Roman" w:hAnsi="Times New Roman" w:cs="Times New Roman"/>
-          <w:sz w:val="28"/>
-          <w:szCs w:val="28"/>
-          <w:lang w:val="be-BY"/>
-        </w:rPr>
-        <w:t xml:space="preserve"> зменная</w:t>
-      </w:r>
-      <w:r>
-        <w:rPr>
-          <w:rFonts w:ascii="Times New Roman" w:hAnsi="Times New Roman" w:cs="Times New Roman"/>
-          <w:sz w:val="28"/>
-          <w:szCs w:val="28"/>
-          <w:lang w:val="be-BY"/>
-        </w:rPr>
-        <w:t xml:space="preserve"> </w:t>
-      </w:r>
-      <w:r>
-        <w:rPr>
-          <w:rFonts w:cstheme="minorHAnsi"/>
-          <w:sz w:val="28"/>
-          <w:szCs w:val="28"/>
-          <w:lang w:val="be-BY"/>
-        </w:rPr>
-        <w:t>паказчык таго, ці адбывалася перастаноўка ў гэтым праходзе</w:t>
-      </w:r>
-      <w:r>
-        <w:rPr>
-          <w:rFonts w:cstheme="minorHAnsi"/>
-          <w:sz w:val="28"/>
-          <w:szCs w:val="28"/>
-          <w:lang w:val="be-BY"/>
-        </w:rPr>
-        <w:t xml:space="preserve">, </w:t>
-      </w:r>
-      <w:r>
-        <w:rPr>
-          <w:rFonts w:ascii="Times New Roman" w:hAnsi="Times New Roman" w:cs="Times New Roman"/>
-          <w:sz w:val="28"/>
-          <w:szCs w:val="28"/>
-          <w:lang w:val="be-BY"/>
-        </w:rPr>
-        <w:t>цэлы</w:t>
-      </w:r>
-      <w:r>
-        <w:rPr>
-          <w:rFonts w:ascii="Times New Roman" w:hAnsi="Times New Roman" w:cs="Times New Roman"/>
-          <w:sz w:val="28"/>
-          <w:szCs w:val="28"/>
-          <w:lang w:val="be-BY"/>
-        </w:rPr>
-        <w:t>.</w:t>
-      </w:r>
-      <w:r>
-        <w:rPr>
-          <w:rFonts w:ascii="Times New Roman" w:hAnsi="Times New Roman" w:cs="Times New Roman"/>
-          <w:sz w:val="28"/>
-          <w:szCs w:val="28"/>
-          <w:lang w:val="be-BY"/>
-        </w:rPr>
-        <w:t xml:space="preserve"> </w:t>
-      </w:r>
-      <w:r>
-        <w:rPr>
-          <w:rFonts w:ascii="Times New Roman" w:hAnsi="Times New Roman" w:cs="Times New Roman"/>
-          <w:sz w:val="28"/>
-          <w:szCs w:val="28"/>
-          <w:lang w:val="en-US"/>
-        </w:rPr>
-        <w:t>temp</w:t>
-      </w:r>
-      <w:r>
-        <w:rPr>
-          <w:rFonts w:ascii="Times New Roman" w:hAnsi="Times New Roman" w:cs="Times New Roman"/>
-          <w:sz w:val="28"/>
-          <w:szCs w:val="28"/>
-          <w:lang w:val="be-BY"/>
-        </w:rPr>
-        <w:t xml:space="preserve"> </w:t>
-      </w:r>
-      <w:r>
-        <w:rPr>
-          <w:rFonts w:ascii="Times New Roman" w:hAnsi="Times New Roman" w:cs="Times New Roman"/>
-          <w:sz w:val="28"/>
-          <w:szCs w:val="28"/>
-          <w:lang w:val="be-BY"/>
-        </w:rPr>
-        <w:t>–</w:t>
-      </w:r>
-      <w:r>
-        <w:rPr>
-          <w:rFonts w:ascii="Times New Roman" w:hAnsi="Times New Roman" w:cs="Times New Roman"/>
-          <w:sz w:val="28"/>
-          <w:szCs w:val="28"/>
-          <w:lang w:val="be-BY"/>
-        </w:rPr>
-        <w:t xml:space="preserve"> </w:t>
-      </w:r>
-      <w:r>
-        <w:rPr>
-          <w:rFonts w:ascii="Times New Roman" w:hAnsi="Times New Roman" w:cs="Times New Roman"/>
-          <w:sz w:val="28"/>
-          <w:szCs w:val="28"/>
-          <w:lang w:val="be-BY"/>
-        </w:rPr>
-        <w:t xml:space="preserve">часовая </w:t>
-      </w:r>
-      <w:r>
-        <w:rPr>
-          <w:rFonts w:ascii="Times New Roman" w:hAnsi="Times New Roman" w:cs="Times New Roman"/>
-          <w:sz w:val="28"/>
-          <w:szCs w:val="28"/>
-          <w:lang w:val="be-BY"/>
-        </w:rPr>
-        <w:t>зменная для перастаноўкі эл-аў масіву, цэлы.</w:t>
+        <w:t xml:space="preserve">Аб’явіць зменныя: </w:t>
       </w:r>
     </w:p>
     <w:p>
@@ -356,34 +232,34 @@
       </w:pPr>
       <w:r>
         <w:rPr>
-          <w:rFonts w:cstheme="minorHAnsi"/>
-          <w:sz w:val="28"/>
-          <w:szCs w:val="28"/>
-          <w:lang w:val="be-BY"/>
-        </w:rPr>
-        <w:t>3.</w:t>
-      </w:r>
-      <w:r>
-        <w:rPr>
-          <w:rFonts w:cstheme="minorHAnsi"/>
-          <w:sz w:val="28"/>
-          <w:szCs w:val="28"/>
-          <w:lang w:val="be-BY"/>
-        </w:rPr>
-        <w:t xml:space="preserve">  Асноўны цыкл па </w:t>
-      </w:r>
-      <w:r>
-        <w:rPr>
-          <w:rFonts w:cstheme="minorHAnsi"/>
-          <w:sz w:val="28"/>
-          <w:szCs w:val="28"/>
-          <w:lang w:val="be-BY"/>
-        </w:rPr>
-        <w:t>зменнай</w:t>
-      </w:r>
-      <w:r>
-        <w:rPr>
-          <w:rFonts w:cstheme="minorHAnsi"/>
+          <w:rFonts w:ascii="Times New Roman" w:hAnsi="Times New Roman" w:cs="Times New Roman"/>
+          <w:sz w:val="28"/>
+          <w:szCs w:val="28"/>
+          <w:lang w:val="be-BY"/>
+        </w:rPr>
+        <w:t>Прам</w:t>
+      </w:r>
+      <w:r>
+        <w:rPr>
+          <w:rFonts w:ascii="Times New Roman" w:hAnsi="Times New Roman" w:cs="Times New Roman"/>
+          <w:sz w:val="28"/>
+          <w:szCs w:val="28"/>
+          <w:lang w:val="be-BY"/>
+        </w:rPr>
+        <w:t xml:space="preserve">: </w:t>
+      </w:r>
+      <w:r>
+        <w:rPr>
+          <w:rFonts w:ascii="Times New Roman" w:hAnsi="Times New Roman" w:cs="Times New Roman"/>
+          <w:sz w:val="28"/>
+          <w:szCs w:val="28"/>
+          <w:lang w:val="en-US"/>
+        </w:rPr>
+        <w:t>swap</w:t>
+      </w:r>
+      <w:r>
+        <w:rPr>
+          <w:rFonts w:ascii="Times New Roman" w:hAnsi="Times New Roman" w:cs="Times New Roman"/>
           <w:sz w:val="28"/>
           <w:szCs w:val="28"/>
           <w:lang w:val="be-BY"/>
@@ -392,65 +268,129 @@
       </w:r>
       <w:r>
         <w:rPr>
-          <w:rFonts w:cstheme="minorHAnsi"/>
-          <w:sz w:val="28"/>
-          <w:szCs w:val="28"/>
-        </w:rPr>
-        <w:t>i</w:t>
-      </w:r>
-      <w:r>
-        <w:rPr>
-          <w:rFonts w:cstheme="minorHAnsi"/>
-          <w:sz w:val="28"/>
-          <w:szCs w:val="28"/>
-          <w:lang w:val="be-BY"/>
-        </w:rPr>
-        <w:t xml:space="preserve"> ад 0 да </w:t>
-      </w:r>
-      <w:r>
-        <w:rPr>
-          <w:rFonts w:cstheme="minorHAnsi"/>
-          <w:sz w:val="28"/>
-          <w:szCs w:val="28"/>
-        </w:rPr>
-        <w:t>N</w:t>
-      </w:r>
-      <w:r>
-        <w:rPr>
-          <w:rFonts w:cstheme="minorHAnsi"/>
-          <w:sz w:val="28"/>
-          <w:szCs w:val="28"/>
-          <w:lang w:val="be-BY"/>
-        </w:rPr>
-        <w:t xml:space="preserve"> - </w:t>
-      </w:r>
-      <w:r>
-        <w:rPr>
-          <w:rFonts w:cstheme="minorHAnsi"/>
-          <w:sz w:val="28"/>
-          <w:szCs w:val="28"/>
-          <w:lang w:val="ru-RU"/>
-        </w:rPr>
-        <w:t>1</w:t>
-      </w:r>
-      <w:r>
-        <w:rPr>
-          <w:rFonts w:cstheme="minorHAnsi"/>
-          <w:sz w:val="28"/>
-          <w:szCs w:val="28"/>
-          <w:lang w:val="be-BY"/>
-        </w:rPr>
-        <w:t>:</w:t>
-      </w:r>
-      <w:r>
-        <w:rPr>
-          <w:rFonts w:cstheme="minorHAnsi"/>
-          <w:sz w:val="28"/>
-          <w:szCs w:val="28"/>
-          <w:lang w:val="be-BY"/>
-        </w:rPr>
-        <w:br/>
-        <w:t>(Гэта колькасць праходаў па масіве)</w:t>
+          <w:rFonts w:ascii="Times New Roman" w:hAnsi="Times New Roman" w:cs="Times New Roman"/>
+          <w:sz w:val="28"/>
+          <w:szCs w:val="28"/>
+          <w:lang w:val="be-BY"/>
+        </w:rPr>
+        <w:t>–</w:t>
+      </w:r>
+      <w:r>
+        <w:rPr>
+          <w:rFonts w:ascii="Times New Roman" w:hAnsi="Times New Roman" w:cs="Times New Roman"/>
+          <w:sz w:val="28"/>
+          <w:szCs w:val="28"/>
+          <w:lang w:val="be-BY"/>
+        </w:rPr>
+        <w:t xml:space="preserve"> зменная</w:t>
+      </w:r>
+      <w:r>
+        <w:rPr>
+          <w:rFonts w:ascii="Times New Roman" w:hAnsi="Times New Roman" w:cs="Times New Roman"/>
+          <w:sz w:val="28"/>
+          <w:szCs w:val="28"/>
+          <w:lang w:val="be-BY"/>
+        </w:rPr>
+        <w:t xml:space="preserve"> </w:t>
+      </w:r>
+      <w:r>
+        <w:rPr>
+          <w:rFonts w:cstheme="minorHAnsi"/>
+          <w:sz w:val="28"/>
+          <w:szCs w:val="28"/>
+          <w:lang w:val="be-BY"/>
+        </w:rPr>
+        <w:t>паказчык таго, ці адбывалася перастаноўка ў гэтым праходзе</w:t>
+      </w:r>
+      <w:r>
+        <w:rPr>
+          <w:rFonts w:cstheme="minorHAnsi"/>
+          <w:sz w:val="28"/>
+          <w:szCs w:val="28"/>
+          <w:lang w:val="be-BY"/>
+        </w:rPr>
+        <w:t xml:space="preserve">, </w:t>
+      </w:r>
+      <w:r>
+        <w:rPr>
+          <w:rFonts w:ascii="Times New Roman" w:hAnsi="Times New Roman" w:cs="Times New Roman"/>
+          <w:sz w:val="28"/>
+          <w:szCs w:val="28"/>
+          <w:lang w:val="be-BY"/>
+        </w:rPr>
+        <w:t>цэлы</w:t>
+      </w:r>
+      <w:r>
+        <w:rPr>
+          <w:rFonts w:ascii="Times New Roman" w:hAnsi="Times New Roman" w:cs="Times New Roman"/>
+          <w:sz w:val="28"/>
+          <w:szCs w:val="28"/>
+          <w:lang w:val="be-BY"/>
+        </w:rPr>
+        <w:t>.</w:t>
+      </w:r>
+      <w:r>
+        <w:rPr>
+          <w:rFonts w:ascii="Times New Roman" w:hAnsi="Times New Roman" w:cs="Times New Roman"/>
+          <w:sz w:val="28"/>
+          <w:szCs w:val="28"/>
+          <w:lang w:val="be-BY"/>
+        </w:rPr>
+        <w:t xml:space="preserve"> </w:t>
+      </w:r>
+      <w:r>
+        <w:rPr>
+          <w:rFonts w:ascii="Times New Roman" w:hAnsi="Times New Roman" w:cs="Times New Roman"/>
+          <w:sz w:val="28"/>
+          <w:szCs w:val="28"/>
+          <w:lang w:val="en-US"/>
+        </w:rPr>
+        <w:t>temp</w:t>
+      </w:r>
+      <w:r>
+        <w:rPr>
+          <w:rFonts w:ascii="Times New Roman" w:hAnsi="Times New Roman" w:cs="Times New Roman"/>
+          <w:sz w:val="28"/>
+          <w:szCs w:val="28"/>
+          <w:lang w:val="be-BY"/>
+        </w:rPr>
+        <w:t xml:space="preserve"> </w:t>
+      </w:r>
+      <w:r>
+        <w:rPr>
+          <w:rFonts w:ascii="Times New Roman" w:hAnsi="Times New Roman" w:cs="Times New Roman"/>
+          <w:sz w:val="28"/>
+          <w:szCs w:val="28"/>
+          <w:lang w:val="be-BY"/>
+        </w:rPr>
+        <w:t>–</w:t>
+      </w:r>
+      <w:r>
+        <w:rPr>
+          <w:rFonts w:ascii="Times New Roman" w:hAnsi="Times New Roman" w:cs="Times New Roman"/>
+          <w:sz w:val="28"/>
+          <w:szCs w:val="28"/>
+          <w:lang w:val="be-BY"/>
+        </w:rPr>
+        <w:t xml:space="preserve"> </w:t>
+      </w:r>
+      <w:r>
+        <w:rPr>
+          <w:rFonts w:ascii="Times New Roman" w:hAnsi="Times New Roman" w:cs="Times New Roman"/>
+          <w:sz w:val="28"/>
+          <w:szCs w:val="28"/>
+          <w:lang w:val="be-BY"/>
+        </w:rPr>
+        <w:t xml:space="preserve">часовая </w:t>
+      </w:r>
+      <w:r>
+        <w:rPr>
+          <w:rFonts w:ascii="Times New Roman" w:hAnsi="Times New Roman" w:cs="Times New Roman"/>
+          <w:sz w:val="28"/>
+          <w:szCs w:val="28"/>
+          <w:lang w:val="be-BY"/>
+        </w:rPr>
+        <w:t>зменная для перастаноўкі эл-аў масіву, цэлы.</w:t>
       </w:r>
     </w:p>
     <w:p>
@@ -459,33 +399,46 @@
           <w:rFonts w:cstheme="minorHAnsi"/>
           <w:sz w:val="28"/>
           <w:szCs w:val="28"/>
-        </w:rPr>
-      </w:pPr>
-      <w:r>
-        <w:rPr>
-          <w:rFonts w:cstheme="minorHAnsi"/>
-          <w:sz w:val="28"/>
-          <w:szCs w:val="28"/>
-        </w:rPr>
-        <w:t xml:space="preserve">4. </w:t>
-      </w:r>
-      <w:r>
-        <w:rPr>
-          <w:rFonts w:cstheme="minorHAnsi"/>
-          <w:sz w:val="28"/>
-          <w:szCs w:val="28"/>
-          <w:lang w:val="be-BY"/>
-        </w:rPr>
-        <w:t>П</w:t>
+          <w:lang w:val="ru-RU"/>
+        </w:rPr>
+      </w:pPr>
+      <w:r>
+        <w:rPr>
+          <w:rFonts w:cstheme="minorHAnsi"/>
+          <w:sz w:val="28"/>
+          <w:szCs w:val="28"/>
+          <w:lang w:val="be-BY"/>
+        </w:rPr>
+        <w:t>3.</w:t>
+      </w:r>
+      <w:r>
+        <w:rPr>
+          <w:rFonts w:cstheme="minorHAnsi"/>
+          <w:sz w:val="28"/>
+          <w:szCs w:val="28"/>
+          <w:lang w:val="be-BY"/>
+        </w:rPr>
+        <w:t xml:space="preserve">  </w:t>
+      </w:r>
+      <w:r>
+        <w:rPr>
+          <w:rFonts w:cstheme="minorHAnsi"/>
+          <w:sz w:val="28"/>
+          <w:szCs w:val="28"/>
+          <w:lang w:val="be-BY"/>
+        </w:rPr>
+        <w:t xml:space="preserve">Цыкл з пар. </w:t>
       </w:r>
       <w:proofErr w:type="spellStart"/>
-      <w:r>
-        <w:rPr>
-          <w:rFonts w:cstheme="minorHAnsi"/>
-          <w:sz w:val="28"/>
-          <w:szCs w:val="28"/>
-        </w:rPr>
-        <w:t>рысвоіць</w:t>
+      <w:proofErr w:type="gramStart"/>
+      <w:r>
+        <w:rPr>
+          <w:rFonts w:cstheme="minorHAnsi"/>
+          <w:sz w:val="28"/>
+          <w:szCs w:val="28"/>
+          <w:lang w:val="en-US"/>
+        </w:rPr>
+        <w:t>i</w:t>
       </w:r>
       <w:proofErr w:type="spellEnd"/>
       <w:r>
@@ -493,8 +446,46 @@
           <w:rFonts w:cstheme="minorHAnsi"/>
           <w:sz w:val="28"/>
           <w:szCs w:val="28"/>
-        </w:rPr>
-        <w:t xml:space="preserve"> </w:t>
+          <w:lang w:val="be-BY"/>
+        </w:rPr>
+        <w:t xml:space="preserve"> ад</w:t>
+      </w:r>
+      <w:proofErr w:type="gramEnd"/>
+      <w:r>
+        <w:rPr>
+          <w:rFonts w:cstheme="minorHAnsi"/>
+          <w:sz w:val="28"/>
+          <w:szCs w:val="28"/>
+          <w:lang w:val="be-BY"/>
+        </w:rPr>
+        <w:t xml:space="preserve"> 0 да </w:t>
+      </w:r>
+      <w:r>
+        <w:rPr>
+          <w:rFonts w:cstheme="minorHAnsi"/>
+          <w:sz w:val="28"/>
+          <w:szCs w:val="28"/>
+          <w:lang w:val="en-US"/>
+        </w:rPr>
+        <w:t>N</w:t>
+      </w:r>
+      <w:r>
+        <w:rPr>
+          <w:rFonts w:cstheme="minorHAnsi"/>
+          <w:sz w:val="28"/>
+          <w:szCs w:val="28"/>
+          <w:lang w:val="be-BY"/>
+        </w:rPr>
+        <w:t xml:space="preserve">-1 </w:t>
+      </w:r>
+      <w:r>
+        <w:rPr>
+          <w:rFonts w:cstheme="minorHAnsi"/>
+          <w:sz w:val="28"/>
+          <w:szCs w:val="28"/>
+          <w:lang w:val="be-BY"/>
+        </w:rPr>
+        <w:t xml:space="preserve">па масіву </w:t>
       </w:r>
       <w:proofErr w:type="spellStart"/>
       <w:r>
@@ -502,8 +493,9 @@
           <w:rFonts w:cstheme="minorHAnsi"/>
           <w:sz w:val="28"/>
           <w:szCs w:val="28"/>
-        </w:rPr>
-        <w:t>swap</w:t>
+          <w:lang w:val="en-US"/>
+        </w:rPr>
+        <w:t>arr</w:t>
       </w:r>
       <w:proofErr w:type="spellEnd"/>
       <w:r>
@@ -511,98 +503,9 @@
           <w:rFonts w:cstheme="minorHAnsi"/>
           <w:sz w:val="28"/>
           <w:szCs w:val="28"/>
-        </w:rPr>
-        <w:t xml:space="preserve"> = 0 (</w:t>
-      </w:r>
-      <w:proofErr w:type="spellStart"/>
-      <w:r>
-        <w:rPr>
-          <w:rFonts w:cstheme="minorHAnsi"/>
-          <w:sz w:val="28"/>
-          <w:szCs w:val="28"/>
-        </w:rPr>
-        <w:t>спачатку</w:t>
-      </w:r>
-      <w:proofErr w:type="spellEnd"/>
-      <w:r>
-        <w:rPr>
-          <w:rFonts w:cstheme="minorHAnsi"/>
-          <w:sz w:val="28"/>
-          <w:szCs w:val="28"/>
-        </w:rPr>
-        <w:t xml:space="preserve"> </w:t>
-      </w:r>
-      <w:proofErr w:type="spellStart"/>
-      <w:r>
-        <w:rPr>
-          <w:rFonts w:cstheme="minorHAnsi"/>
-          <w:sz w:val="28"/>
-          <w:szCs w:val="28"/>
-        </w:rPr>
-        <w:t>лічым</w:t>
-      </w:r>
-      <w:proofErr w:type="spellEnd"/>
-      <w:r>
-        <w:rPr>
-          <w:rFonts w:cstheme="minorHAnsi"/>
-          <w:sz w:val="28"/>
-          <w:szCs w:val="28"/>
-        </w:rPr>
-        <w:t xml:space="preserve">, </w:t>
-      </w:r>
-      <w:proofErr w:type="spellStart"/>
-      <w:r>
-        <w:rPr>
-          <w:rFonts w:cstheme="minorHAnsi"/>
-          <w:sz w:val="28"/>
-          <w:szCs w:val="28"/>
-        </w:rPr>
-        <w:t>што</w:t>
-      </w:r>
-      <w:proofErr w:type="spellEnd"/>
-      <w:r>
-        <w:rPr>
-          <w:rFonts w:cstheme="minorHAnsi"/>
-          <w:sz w:val="28"/>
-          <w:szCs w:val="28"/>
-        </w:rPr>
-        <w:t xml:space="preserve"> </w:t>
-      </w:r>
-      <w:proofErr w:type="spellStart"/>
-      <w:r>
-        <w:rPr>
-          <w:rFonts w:cstheme="minorHAnsi"/>
-          <w:sz w:val="28"/>
-          <w:szCs w:val="28"/>
-        </w:rPr>
-        <w:t>перастановак</w:t>
-      </w:r>
-      <w:proofErr w:type="spellEnd"/>
-      <w:r>
-        <w:rPr>
-          <w:rFonts w:cstheme="minorHAnsi"/>
-          <w:sz w:val="28"/>
-          <w:szCs w:val="28"/>
-        </w:rPr>
-        <w:t xml:space="preserve"> не </w:t>
-      </w:r>
-      <w:proofErr w:type="spellStart"/>
-      <w:r>
-        <w:rPr>
-          <w:rFonts w:cstheme="minorHAnsi"/>
-          <w:sz w:val="28"/>
-          <w:szCs w:val="28"/>
-        </w:rPr>
-        <w:t>будзе</w:t>
-      </w:r>
-      <w:proofErr w:type="spellEnd"/>
-      <w:r>
-        <w:rPr>
-          <w:rFonts w:cstheme="minorHAnsi"/>
-          <w:sz w:val="28"/>
-          <w:szCs w:val="28"/>
-        </w:rPr>
-        <w:t>).</w:t>
+          <w:lang w:val="ru-RU"/>
+        </w:rPr>
+        <w:t>.</w:t>
       </w:r>
     </w:p>
     <w:p>
@@ -619,175 +522,24 @@
           <w:sz w:val="28"/>
           <w:szCs w:val="28"/>
         </w:rPr>
-        <w:t xml:space="preserve">5. </w:t>
-      </w:r>
-      <w:proofErr w:type="spellStart"/>
-      <w:r>
-        <w:rPr>
-          <w:rFonts w:cstheme="minorHAnsi"/>
-          <w:sz w:val="28"/>
-          <w:szCs w:val="28"/>
-        </w:rPr>
-        <w:t>Унутраны</w:t>
-      </w:r>
-      <w:proofErr w:type="spellEnd"/>
-      <w:r>
-        <w:rPr>
-          <w:rFonts w:cstheme="minorHAnsi"/>
-          <w:sz w:val="28"/>
-          <w:szCs w:val="28"/>
-        </w:rPr>
-        <w:t xml:space="preserve"> </w:t>
-      </w:r>
-      <w:proofErr w:type="spellStart"/>
-      <w:r>
-        <w:rPr>
-          <w:rFonts w:cstheme="minorHAnsi"/>
-          <w:sz w:val="28"/>
-          <w:szCs w:val="28"/>
-        </w:rPr>
-        <w:t>цыкл</w:t>
-      </w:r>
-      <w:proofErr w:type="spellEnd"/>
-      <w:r>
-        <w:rPr>
-          <w:rFonts w:cstheme="minorHAnsi"/>
-          <w:sz w:val="28"/>
-          <w:szCs w:val="28"/>
-        </w:rPr>
-        <w:t xml:space="preserve"> па </w:t>
-      </w:r>
-      <w:r>
-        <w:rPr>
-          <w:rFonts w:cstheme="minorHAnsi"/>
-          <w:sz w:val="28"/>
-          <w:szCs w:val="28"/>
-          <w:lang w:val="be-BY"/>
-        </w:rPr>
-        <w:t>зменнай</w:t>
-      </w:r>
-      <w:r>
-        <w:rPr>
-          <w:rFonts w:cstheme="minorHAnsi"/>
-          <w:sz w:val="28"/>
-          <w:szCs w:val="28"/>
-        </w:rPr>
-        <w:t xml:space="preserve"> j ад 0 да N - i - </w:t>
-      </w:r>
-      <w:r>
-        <w:rPr>
-          <w:rFonts w:cstheme="minorHAnsi"/>
-          <w:sz w:val="28"/>
-          <w:szCs w:val="28"/>
-        </w:rPr>
-        <w:t>1</w:t>
-      </w:r>
-      <w:r>
-        <w:rPr>
-          <w:rFonts w:cstheme="minorHAnsi"/>
-          <w:sz w:val="28"/>
-          <w:szCs w:val="28"/>
-        </w:rPr>
-        <w:t>:</w:t>
-      </w:r>
-      <w:r>
-        <w:rPr>
-          <w:rFonts w:cstheme="minorHAnsi"/>
-          <w:sz w:val="28"/>
-          <w:szCs w:val="28"/>
-        </w:rPr>
-        <w:br/>
-        <w:t>(</w:t>
-      </w:r>
-      <w:proofErr w:type="spellStart"/>
-      <w:r>
-        <w:rPr>
-          <w:rFonts w:cstheme="minorHAnsi"/>
-          <w:sz w:val="28"/>
-          <w:szCs w:val="28"/>
-        </w:rPr>
-        <w:t>Параўноўваем</w:t>
-      </w:r>
-      <w:proofErr w:type="spellEnd"/>
-      <w:r>
-        <w:rPr>
-          <w:rFonts w:cstheme="minorHAnsi"/>
-          <w:sz w:val="28"/>
-          <w:szCs w:val="28"/>
-        </w:rPr>
-        <w:t xml:space="preserve"> </w:t>
-      </w:r>
-      <w:proofErr w:type="spellStart"/>
-      <w:r>
-        <w:rPr>
-          <w:rFonts w:cstheme="minorHAnsi"/>
-          <w:sz w:val="28"/>
-          <w:szCs w:val="28"/>
-        </w:rPr>
-        <w:t>суседнія</w:t>
-      </w:r>
-      <w:proofErr w:type="spellEnd"/>
-      <w:r>
-        <w:rPr>
-          <w:rFonts w:cstheme="minorHAnsi"/>
-          <w:sz w:val="28"/>
-          <w:szCs w:val="28"/>
-        </w:rPr>
-        <w:t xml:space="preserve"> элементы і </w:t>
-      </w:r>
-      <w:proofErr w:type="spellStart"/>
-      <w:r>
-        <w:rPr>
-          <w:rFonts w:cstheme="minorHAnsi"/>
-          <w:sz w:val="28"/>
-          <w:szCs w:val="28"/>
-        </w:rPr>
-        <w:t>абменьваем</w:t>
-      </w:r>
-      <w:proofErr w:type="spellEnd"/>
-      <w:r>
-        <w:rPr>
-          <w:rFonts w:cstheme="minorHAnsi"/>
-          <w:sz w:val="28"/>
-          <w:szCs w:val="28"/>
-        </w:rPr>
-        <w:t xml:space="preserve"> </w:t>
-      </w:r>
-      <w:proofErr w:type="spellStart"/>
-      <w:r>
-        <w:rPr>
-          <w:rFonts w:cstheme="minorHAnsi"/>
-          <w:sz w:val="28"/>
-          <w:szCs w:val="28"/>
-        </w:rPr>
-        <w:t>іх</w:t>
-      </w:r>
-      <w:proofErr w:type="spellEnd"/>
-      <w:r>
-        <w:rPr>
-          <w:rFonts w:cstheme="minorHAnsi"/>
-          <w:sz w:val="28"/>
-          <w:szCs w:val="28"/>
-        </w:rPr>
-        <w:t xml:space="preserve">, </w:t>
-      </w:r>
-      <w:proofErr w:type="spellStart"/>
-      <w:r>
-        <w:rPr>
-          <w:rFonts w:cstheme="minorHAnsi"/>
-          <w:sz w:val="28"/>
-          <w:szCs w:val="28"/>
-        </w:rPr>
-        <w:t>калі</w:t>
-      </w:r>
-      <w:proofErr w:type="spellEnd"/>
-      <w:r>
-        <w:rPr>
-          <w:rFonts w:cstheme="minorHAnsi"/>
-          <w:sz w:val="28"/>
-          <w:szCs w:val="28"/>
-        </w:rPr>
-        <w:t xml:space="preserve"> трэба)</w:t>
+        <w:t xml:space="preserve">4. </w:t>
+      </w:r>
+      <w:r>
+        <w:rPr>
+          <w:rFonts w:cstheme="minorHAnsi"/>
+          <w:sz w:val="28"/>
+          <w:szCs w:val="28"/>
+          <w:lang w:val="be-BY"/>
+        </w:rPr>
+        <w:t>П</w:t>
+      </w:r>
+      <w:r>
+        <w:rPr>
+          <w:rFonts w:cstheme="minorHAnsi"/>
+          <w:sz w:val="28"/>
+          <w:szCs w:val="28"/>
+        </w:rPr>
+        <w:t>рысвоіць swap = 0.</w:t>
       </w:r>
     </w:p>
     <w:p>
@@ -796,15 +548,70 @@
           <w:rFonts w:cstheme="minorHAnsi"/>
           <w:sz w:val="28"/>
           <w:szCs w:val="28"/>
-        </w:rPr>
-      </w:pPr>
-      <w:r>
-        <w:rPr>
-          <w:rFonts w:cstheme="minorHAnsi"/>
-          <w:sz w:val="28"/>
-          <w:szCs w:val="28"/>
-        </w:rPr>
-        <w:t xml:space="preserve"> 6. </w:t>
+          <w:lang w:val="ru-RU"/>
+        </w:rPr>
+      </w:pPr>
+      <w:r>
+        <w:rPr>
+          <w:rFonts w:cstheme="minorHAnsi"/>
+          <w:sz w:val="28"/>
+          <w:szCs w:val="28"/>
+        </w:rPr>
+        <w:t xml:space="preserve">5. </w:t>
+      </w:r>
+      <w:r>
+        <w:rPr>
+          <w:rFonts w:cstheme="minorHAnsi"/>
+          <w:sz w:val="28"/>
+          <w:szCs w:val="28"/>
+          <w:lang w:val="be-BY"/>
+        </w:rPr>
+        <w:t xml:space="preserve">Цыкл з пар. </w:t>
+      </w:r>
+      <w:r>
+        <w:rPr>
+          <w:rFonts w:cstheme="minorHAnsi"/>
+          <w:sz w:val="28"/>
+          <w:szCs w:val="28"/>
+          <w:lang w:val="en-US"/>
+        </w:rPr>
+        <w:t>j</w:t>
+      </w:r>
+      <w:r>
+        <w:rPr>
+          <w:rFonts w:cstheme="minorHAnsi"/>
+          <w:sz w:val="28"/>
+          <w:szCs w:val="28"/>
+          <w:lang w:val="be-BY"/>
+        </w:rPr>
+        <w:t xml:space="preserve"> ад 0 да </w:t>
+      </w:r>
+      <w:r>
+        <w:rPr>
+          <w:rFonts w:cstheme="minorHAnsi"/>
+          <w:sz w:val="28"/>
+          <w:szCs w:val="28"/>
+          <w:lang w:val="en-US"/>
+        </w:rPr>
+        <w:t>N</w:t>
+      </w:r>
+      <w:r>
+        <w:rPr>
+          <w:rFonts w:cstheme="minorHAnsi"/>
+          <w:sz w:val="28"/>
+          <w:szCs w:val="28"/>
+          <w:lang w:val="be-BY"/>
+        </w:rPr>
+        <w:t xml:space="preserve">-1 </w:t>
+      </w:r>
+      <w:r>
+        <w:rPr>
+          <w:rFonts w:cstheme="minorHAnsi"/>
+          <w:sz w:val="28"/>
+          <w:szCs w:val="28"/>
+          <w:lang w:val="be-BY"/>
+        </w:rPr>
+        <w:t xml:space="preserve">па масіву </w:t>
       </w:r>
       <w:proofErr w:type="spellStart"/>
       <w:r>
@@ -812,8 +619,9 @@
           <w:rFonts w:cstheme="minorHAnsi"/>
           <w:sz w:val="28"/>
           <w:szCs w:val="28"/>
-        </w:rPr>
-        <w:t>Калі</w:t>
+          <w:lang w:val="en-US"/>
+        </w:rPr>
+        <w:t>arr</w:t>
       </w:r>
       <w:proofErr w:type="spellEnd"/>
       <w:r>
@@ -821,44 +629,9 @@
           <w:rFonts w:cstheme="minorHAnsi"/>
           <w:sz w:val="28"/>
           <w:szCs w:val="28"/>
-        </w:rPr>
-        <w:t xml:space="preserve"> </w:t>
-      </w:r>
-      <w:proofErr w:type="spellStart"/>
-      <w:r>
-        <w:rPr>
-          <w:rFonts w:cstheme="minorHAnsi"/>
-          <w:sz w:val="28"/>
-          <w:szCs w:val="28"/>
-        </w:rPr>
-        <w:t>arr</w:t>
-      </w:r>
-      <w:proofErr w:type="spellEnd"/>
-      <w:r>
-        <w:rPr>
-          <w:rFonts w:cstheme="minorHAnsi"/>
-          <w:sz w:val="28"/>
-          <w:szCs w:val="28"/>
-        </w:rPr>
-        <w:t xml:space="preserve">[j] &gt; </w:t>
-      </w:r>
-      <w:proofErr w:type="spellStart"/>
-      <w:r>
-        <w:rPr>
-          <w:rFonts w:cstheme="minorHAnsi"/>
-          <w:sz w:val="28"/>
-          <w:szCs w:val="28"/>
-        </w:rPr>
-        <w:t>arr</w:t>
-      </w:r>
-      <w:proofErr w:type="spellEnd"/>
-      <w:r>
-        <w:rPr>
-          <w:rFonts w:cstheme="minorHAnsi"/>
-          <w:sz w:val="28"/>
-          <w:szCs w:val="28"/>
-        </w:rPr>
-        <w:t>[j + 1], то:</w:t>
+          <w:lang w:val="ru-RU"/>
+        </w:rPr>
+        <w:t>.</w:t>
       </w:r>
     </w:p>
     <w:p>
@@ -867,81 +640,31 @@
           <w:rFonts w:cstheme="minorHAnsi"/>
           <w:sz w:val="28"/>
           <w:szCs w:val="28"/>
-          <w:lang w:val="be-BY"/>
-        </w:rPr>
-      </w:pPr>
-      <w:r>
-        <w:rPr>
-          <w:rFonts w:cstheme="minorHAnsi"/>
-          <w:sz w:val="28"/>
-          <w:szCs w:val="28"/>
-          <w:lang w:val="be-BY"/>
-        </w:rPr>
-        <w:t xml:space="preserve"> 7. </w:t>
-      </w:r>
-      <w:r>
-        <w:rPr>
-          <w:rFonts w:cstheme="minorHAnsi"/>
-          <w:sz w:val="28"/>
-          <w:szCs w:val="28"/>
-          <w:lang w:val="be-BY"/>
-        </w:rPr>
-        <w:t xml:space="preserve">Захаваць </w:t>
-      </w:r>
-      <w:proofErr w:type="spellStart"/>
-      <w:r>
-        <w:rPr>
-          <w:rFonts w:cstheme="minorHAnsi"/>
-          <w:sz w:val="28"/>
-          <w:szCs w:val="28"/>
-        </w:rPr>
-        <w:t>arr</w:t>
-      </w:r>
-      <w:proofErr w:type="spellEnd"/>
-      <w:r>
-        <w:rPr>
-          <w:rFonts w:cstheme="minorHAnsi"/>
-          <w:sz w:val="28"/>
-          <w:szCs w:val="28"/>
-          <w:lang w:val="be-BY"/>
-        </w:rPr>
-        <w:t>[</w:t>
-      </w:r>
-      <w:r>
-        <w:rPr>
-          <w:rFonts w:cstheme="minorHAnsi"/>
-          <w:sz w:val="28"/>
-          <w:szCs w:val="28"/>
-        </w:rPr>
-        <w:t>j</w:t>
-      </w:r>
-      <w:r>
-        <w:rPr>
-          <w:rFonts w:cstheme="minorHAnsi"/>
-          <w:sz w:val="28"/>
-          <w:szCs w:val="28"/>
-          <w:lang w:val="be-BY"/>
-        </w:rPr>
-        <w:t xml:space="preserve">] у </w:t>
-      </w:r>
-      <w:proofErr w:type="spellStart"/>
-      <w:r>
-        <w:rPr>
-          <w:rFonts w:cstheme="minorHAnsi"/>
-          <w:sz w:val="28"/>
-          <w:szCs w:val="28"/>
-        </w:rPr>
-        <w:t>temp</w:t>
-      </w:r>
-      <w:proofErr w:type="spellEnd"/>
-      <w:r>
-        <w:rPr>
-          <w:rFonts w:cstheme="minorHAnsi"/>
-          <w:sz w:val="28"/>
-          <w:szCs w:val="28"/>
-          <w:lang w:val="be-BY"/>
-        </w:rPr>
-        <w:t>.</w:t>
+        </w:rPr>
+      </w:pPr>
+      <w:r>
+        <w:rPr>
+          <w:rFonts w:cstheme="minorHAnsi"/>
+          <w:sz w:val="28"/>
+          <w:szCs w:val="28"/>
+        </w:rPr>
+        <w:t xml:space="preserve"> 6. </w:t>
+      </w:r>
+      <w:r>
+        <w:rPr>
+          <w:rFonts w:cstheme="minorHAnsi"/>
+          <w:sz w:val="28"/>
+          <w:szCs w:val="28"/>
+        </w:rPr>
+        <w:t>Калі arr[j] &gt; arr[j + 1</w:t>
+      </w:r>
+      <w:r>
+        <w:rPr>
+          <w:rFonts w:cstheme="minorHAnsi"/>
+          <w:sz w:val="28"/>
+          <w:szCs w:val="28"/>
+        </w:rPr>
+        <w:t>]</w:t>
       </w:r>
     </w:p>
     <w:p>
@@ -960,18 +683,17 @@
           <w:szCs w:val="28"/>
           <w:lang w:val="be-BY"/>
         </w:rPr>
-        <w:t xml:space="preserve"> 8. </w:t>
-      </w:r>
-      <w:r>
-        <w:rPr>
-          <w:rFonts w:cstheme="minorHAnsi"/>
-          <w:sz w:val="28"/>
-          <w:szCs w:val="28"/>
-          <w:lang w:val="be-BY"/>
-        </w:rPr>
-        <w:t xml:space="preserve">Прысвоіць </w:t>
-      </w:r>
-      <w:proofErr w:type="spellStart"/>
+        <w:t xml:space="preserve"> </w:t>
+      </w:r>
+      <w:r>
+        <w:rPr>
+          <w:rFonts w:cstheme="minorHAnsi"/>
+          <w:sz w:val="28"/>
+          <w:szCs w:val="28"/>
+          <w:lang w:val="be-BY"/>
+        </w:rPr>
+        <w:t xml:space="preserve">Захаваць </w:t>
+      </w:r>
       <w:r>
         <w:rPr>
           <w:rFonts w:cstheme="minorHAnsi"/>
@@ -980,7 +702,6 @@
         </w:rPr>
         <w:t>arr</w:t>
       </w:r>
-      <w:proofErr w:type="spellEnd"/>
       <w:r>
         <w:rPr>
           <w:rFonts w:cstheme="minorHAnsi"/>
@@ -1005,43 +726,24 @@
           <w:szCs w:val="28"/>
           <w:lang w:val="be-BY"/>
         </w:rPr>
-        <w:t xml:space="preserve">] = </w:t>
-      </w:r>
-      <w:proofErr w:type="spellStart"/>
-      <w:r>
-        <w:rPr>
-          <w:rFonts w:cstheme="minorHAnsi"/>
-          <w:sz w:val="28"/>
-          <w:szCs w:val="28"/>
-        </w:rPr>
-        <w:t>arr</w:t>
-      </w:r>
-      <w:proofErr w:type="spellEnd"/>
-      <w:r>
-        <w:rPr>
-          <w:rFonts w:cstheme="minorHAnsi"/>
-          <w:sz w:val="28"/>
-          <w:szCs w:val="28"/>
-          <w:lang w:val="be-BY"/>
-        </w:rPr>
-        <w:t>[</w:t>
-      </w:r>
-      <w:r>
-        <w:rPr>
-          <w:rFonts w:cstheme="minorHAnsi"/>
-          <w:sz w:val="28"/>
-          <w:szCs w:val="28"/>
-        </w:rPr>
-        <w:t>j</w:t>
-      </w:r>
-      <w:r>
-        <w:rPr>
-          <w:rFonts w:cstheme="minorHAnsi"/>
-          <w:sz w:val="28"/>
-          <w:szCs w:val="28"/>
-          <w:lang w:val="be-BY"/>
-        </w:rPr>
-        <w:t xml:space="preserve"> + 1].</w:t>
+        <w:t xml:space="preserve">] у </w:t>
+      </w:r>
+      <w:r>
+        <w:rPr>
+          <w:rFonts w:cstheme="minorHAnsi"/>
+          <w:sz w:val="28"/>
+          <w:szCs w:val="28"/>
+        </w:rPr>
+        <w:t>temp</w:t>
+      </w:r>
+      <w:r>
+        <w:rPr>
+          <w:rFonts w:cstheme="minorHAnsi"/>
+          <w:sz w:val="28"/>
+          <w:szCs w:val="28"/>
+          <w:lang w:val="be-BY"/>
+        </w:rPr>
+        <w:t>.</w:t>
       </w:r>
     </w:p>
     <w:p>
@@ -1060,7 +762,7 @@
           <w:szCs w:val="28"/>
           <w:lang w:val="be-BY"/>
         </w:rPr>
-        <w:t xml:space="preserve"> 9. </w:t>
+        <w:t xml:space="preserve"> </w:t>
       </w:r>
       <w:r>
         <w:rPr>
@@ -1071,7 +773,6 @@
         </w:rPr>
         <w:t xml:space="preserve">Прысвоіць </w:t>
       </w:r>
-      <w:proofErr w:type="spellStart"/>
       <w:r>
         <w:rPr>
           <w:rFonts w:cstheme="minorHAnsi"/>
@@ -1080,7 +781,6 @@
         </w:rPr>
         <w:t>arr</w:t>
       </w:r>
-      <w:proofErr w:type="spellEnd"/>
       <w:r>
         <w:rPr>
           <w:rFonts w:cstheme="minorHAnsi"/>
@@ -1105,26 +805,41 @@
           <w:szCs w:val="28"/>
           <w:lang w:val="be-BY"/>
         </w:rPr>
-        <w:t xml:space="preserve"> + 1] = </w:t>
-      </w:r>
-      <w:proofErr w:type="spellStart"/>
-      <w:r>
-        <w:rPr>
-          <w:rFonts w:cstheme="minorHAnsi"/>
-          <w:sz w:val="28"/>
-          <w:szCs w:val="28"/>
-        </w:rPr>
-        <w:t>temp</w:t>
-      </w:r>
-      <w:proofErr w:type="spellEnd"/>
-      <w:r>
-        <w:rPr>
-          <w:rFonts w:cstheme="minorHAnsi"/>
-          <w:sz w:val="28"/>
-          <w:szCs w:val="28"/>
-          <w:lang w:val="be-BY"/>
-        </w:rPr>
-        <w:t>.</w:t>
+        <w:t xml:space="preserve">] = </w:t>
+      </w:r>
+      <w:r>
+        <w:rPr>
+          <w:rFonts w:cstheme="minorHAnsi"/>
+          <w:sz w:val="28"/>
+          <w:szCs w:val="28"/>
+        </w:rPr>
+        <w:t>arr</w:t>
+      </w:r>
+      <w:r>
+        <w:rPr>
+          <w:rFonts w:cstheme="minorHAnsi"/>
+          <w:sz w:val="28"/>
+          <w:szCs w:val="28"/>
+          <w:lang w:val="be-BY"/>
+        </w:rPr>
+        <w:t>[</w:t>
+      </w:r>
+      <w:r>
+        <w:rPr>
+          <w:rFonts w:cstheme="minorHAnsi"/>
+          <w:sz w:val="28"/>
+          <w:szCs w:val="28"/>
+        </w:rPr>
+        <w:t>j</w:t>
+      </w:r>
+      <w:r>
+        <w:rPr>
+          <w:rFonts w:cstheme="minorHAnsi"/>
+          <w:sz w:val="28"/>
+          <w:szCs w:val="28"/>
+          <w:lang w:val="be-BY"/>
+        </w:rPr>
+        <w:t xml:space="preserve"> + 1].</w:t>
       </w:r>
     </w:p>
     <w:p>
@@ -1143,35 +858,67 @@
           <w:szCs w:val="28"/>
           <w:lang w:val="be-BY"/>
         </w:rPr>
-        <w:t xml:space="preserve">10. </w:t>
-      </w:r>
-      <w:r>
-        <w:rPr>
-          <w:rFonts w:cstheme="minorHAnsi"/>
-          <w:sz w:val="28"/>
-          <w:szCs w:val="28"/>
-          <w:lang w:val="be-BY"/>
-        </w:rPr>
-        <w:t xml:space="preserve">Устанавіць </w:t>
-      </w:r>
-      <w:proofErr w:type="spellStart"/>
-      <w:r>
-        <w:rPr>
-          <w:rFonts w:cstheme="minorHAnsi"/>
-          <w:sz w:val="28"/>
-          <w:szCs w:val="28"/>
-        </w:rPr>
-        <w:t>swap</w:t>
-      </w:r>
-      <w:proofErr w:type="spellEnd"/>
-      <w:r>
-        <w:rPr>
-          <w:rFonts w:cstheme="minorHAnsi"/>
-          <w:sz w:val="28"/>
-          <w:szCs w:val="28"/>
-          <w:lang w:val="be-BY"/>
-        </w:rPr>
-        <w:t xml:space="preserve"> = 1 (значыць, адбылася перастаноўка).</w:t>
+        <w:t xml:space="preserve"> </w:t>
+      </w:r>
+      <w:r>
+        <w:rPr>
+          <w:rFonts w:cstheme="minorHAnsi"/>
+          <w:sz w:val="28"/>
+          <w:szCs w:val="28"/>
+          <w:lang w:val="be-BY"/>
+        </w:rPr>
+        <w:t xml:space="preserve">Прысвоіць </w:t>
+      </w:r>
+      <w:r>
+        <w:rPr>
+          <w:rFonts w:cstheme="minorHAnsi"/>
+          <w:sz w:val="28"/>
+          <w:szCs w:val="28"/>
+        </w:rPr>
+        <w:t>arr</w:t>
+      </w:r>
+      <w:r>
+        <w:rPr>
+          <w:rFonts w:cstheme="minorHAnsi"/>
+          <w:sz w:val="28"/>
+          <w:szCs w:val="28"/>
+          <w:lang w:val="be-BY"/>
+        </w:rPr>
+        <w:t>[</w:t>
+      </w:r>
+      <w:r>
+        <w:rPr>
+          <w:rFonts w:cstheme="minorHAnsi"/>
+          <w:sz w:val="28"/>
+          <w:szCs w:val="28"/>
+        </w:rPr>
+        <w:t>j</w:t>
+      </w:r>
+      <w:r>
+        <w:rPr>
+          <w:rFonts w:cstheme="minorHAnsi"/>
+          <w:sz w:val="28"/>
+          <w:szCs w:val="28"/>
+          <w:lang w:val="be-BY"/>
+        </w:rPr>
+        <w:t xml:space="preserve"> + 1] = </w:t>
+      </w:r>
+      <w:r>
+        <w:rPr>
+          <w:rFonts w:cstheme="minorHAnsi"/>
+          <w:sz w:val="28"/>
+          <w:szCs w:val="28"/>
+        </w:rPr>
+        <w:t>temp</w:t>
+      </w:r>
+      <w:r>
+        <w:rPr>
+          <w:rFonts w:cstheme="minorHAnsi"/>
+          <w:sz w:val="28"/>
+          <w:szCs w:val="28"/>
+          <w:lang w:val="be-BY"/>
+        </w:rPr>
+        <w:t>.</w:t>
       </w:r>
     </w:p>
     <w:p>
@@ -1180,106 +927,43 @@
           <w:rFonts w:cstheme="minorHAnsi"/>
           <w:sz w:val="28"/>
           <w:szCs w:val="28"/>
-        </w:rPr>
-      </w:pPr>
-      <w:r>
-        <w:rPr>
-          <w:rFonts w:cstheme="minorHAnsi"/>
-          <w:sz w:val="28"/>
-          <w:szCs w:val="28"/>
-          <w:lang w:val="be-BY"/>
-        </w:rPr>
-        <w:t xml:space="preserve">11. </w:t>
-      </w:r>
-      <w:proofErr w:type="spellStart"/>
-      <w:r>
-        <w:rPr>
-          <w:rFonts w:cstheme="minorHAnsi"/>
-          <w:sz w:val="28"/>
-          <w:szCs w:val="28"/>
-        </w:rPr>
-        <w:t>Пасля</w:t>
-      </w:r>
-      <w:proofErr w:type="spellEnd"/>
-      <w:r>
-        <w:rPr>
-          <w:rFonts w:cstheme="minorHAnsi"/>
-          <w:sz w:val="28"/>
-          <w:szCs w:val="28"/>
+          <w:lang w:val="be-BY"/>
+        </w:rPr>
+      </w:pPr>
+      <w:r>
+        <w:rPr>
+          <w:rFonts w:cstheme="minorHAnsi"/>
+          <w:sz w:val="28"/>
+          <w:szCs w:val="28"/>
+          <w:lang w:val="be-BY"/>
         </w:rPr>
         <w:t xml:space="preserve"> </w:t>
       </w:r>
-      <w:proofErr w:type="spellStart"/>
-      <w:r>
-        <w:rPr>
-          <w:rFonts w:cstheme="minorHAnsi"/>
-          <w:sz w:val="28"/>
-          <w:szCs w:val="28"/>
-        </w:rPr>
-        <w:t>завяршэння</w:t>
-      </w:r>
-      <w:proofErr w:type="spellEnd"/>
-      <w:r>
-        <w:rPr>
-          <w:rFonts w:cstheme="minorHAnsi"/>
-          <w:sz w:val="28"/>
-          <w:szCs w:val="28"/>
-        </w:rPr>
-        <w:t xml:space="preserve"> </w:t>
-      </w:r>
-      <w:proofErr w:type="spellStart"/>
-      <w:r>
-        <w:rPr>
-          <w:rFonts w:cstheme="minorHAnsi"/>
-          <w:sz w:val="28"/>
-          <w:szCs w:val="28"/>
-        </w:rPr>
-        <w:t>ўнутранага</w:t>
-      </w:r>
-      <w:proofErr w:type="spellEnd"/>
-      <w:r>
-        <w:rPr>
-          <w:rFonts w:cstheme="minorHAnsi"/>
-          <w:sz w:val="28"/>
-          <w:szCs w:val="28"/>
-        </w:rPr>
-        <w:t xml:space="preserve"> </w:t>
-      </w:r>
-      <w:proofErr w:type="spellStart"/>
-      <w:r>
-        <w:rPr>
-          <w:rFonts w:cstheme="minorHAnsi"/>
-          <w:sz w:val="28"/>
-          <w:szCs w:val="28"/>
-        </w:rPr>
-        <w:t>цыклу</w:t>
-      </w:r>
-      <w:proofErr w:type="spellEnd"/>
-      <w:r>
-        <w:rPr>
-          <w:rFonts w:cstheme="minorHAnsi"/>
-          <w:sz w:val="28"/>
-          <w:szCs w:val="28"/>
-        </w:rPr>
-        <w:t xml:space="preserve"> </w:t>
-      </w:r>
-      <w:proofErr w:type="spellStart"/>
-      <w:r>
-        <w:rPr>
-          <w:rFonts w:cstheme="minorHAnsi"/>
-          <w:sz w:val="28"/>
-          <w:szCs w:val="28"/>
-        </w:rPr>
-        <w:t>праверыць</w:t>
-      </w:r>
-      <w:proofErr w:type="spellEnd"/>
-      <w:r>
-        <w:rPr>
-          <w:rFonts w:cstheme="minorHAnsi"/>
-          <w:sz w:val="28"/>
-          <w:szCs w:val="28"/>
-        </w:rPr>
-        <w:t>:</w:t>
+      <w:r>
+        <w:rPr>
+          <w:rFonts w:cstheme="minorHAnsi"/>
+          <w:sz w:val="28"/>
+          <w:szCs w:val="28"/>
+          <w:lang w:val="be-BY"/>
+        </w:rPr>
+        <w:t xml:space="preserve">Устанавіць </w:t>
+      </w:r>
+      <w:r>
+        <w:rPr>
+          <w:rFonts w:cstheme="minorHAnsi"/>
+          <w:sz w:val="28"/>
+          <w:szCs w:val="28"/>
+        </w:rPr>
+        <w:t>swap</w:t>
+      </w:r>
+      <w:r>
+        <w:rPr>
+          <w:rFonts w:cstheme="minorHAnsi"/>
+          <w:sz w:val="28"/>
+          <w:szCs w:val="28"/>
+          <w:lang w:val="be-BY"/>
+        </w:rPr>
+        <w:t xml:space="preserve"> = 1 (значыць, адбылася перастаноўка).</w:t>
       </w:r>
     </w:p>
     <w:p>
@@ -1296,9 +980,9 @@
           <w:rFonts w:cstheme="minorHAnsi"/>
           <w:sz w:val="28"/>
           <w:szCs w:val="28"/>
-          <w:lang w:val="be-BY"/>
-        </w:rPr>
-        <w:t xml:space="preserve">12. </w:t>
+          <w:lang w:val="ru-RU"/>
+        </w:rPr>
+        <w:t xml:space="preserve">8. </w:t>
       </w:r>
       <w:proofErr w:type="spellStart"/>
       <w:r>
@@ -1306,8 +990,9 @@
           <w:rFonts w:cstheme="minorHAnsi"/>
           <w:sz w:val="28"/>
           <w:szCs w:val="28"/>
-        </w:rPr>
-        <w:t>Калі</w:t>
+          <w:lang w:val="ru-RU"/>
+        </w:rPr>
+        <w:t>Канец</w:t>
       </w:r>
       <w:proofErr w:type="spellEnd"/>
       <w:r>
@@ -1315,6 +1000,7 @@
           <w:rFonts w:cstheme="minorHAnsi"/>
           <w:sz w:val="28"/>
           <w:szCs w:val="28"/>
+          <w:lang w:val="ru-RU"/>
         </w:rPr>
         <w:t xml:space="preserve"> </w:t>
       </w:r>
@@ -1324,8 +1010,9 @@
           <w:rFonts w:cstheme="minorHAnsi"/>
           <w:sz w:val="28"/>
           <w:szCs w:val="28"/>
-        </w:rPr>
-        <w:t>swap</w:t>
+          <w:lang w:val="ru-RU"/>
+        </w:rPr>
+        <w:t>цыклу</w:t>
       </w:r>
       <w:proofErr w:type="spellEnd"/>
       <w:r>
@@ -1333,115 +1020,18 @@
           <w:rFonts w:cstheme="minorHAnsi"/>
           <w:sz w:val="28"/>
           <w:szCs w:val="28"/>
-        </w:rPr>
-        <w:t xml:space="preserve"> </w:t>
-      </w:r>
-      <w:r>
-        <w:rPr>
-          <w:rFonts w:cstheme="minorHAnsi"/>
-          <w:sz w:val="28"/>
-          <w:szCs w:val="28"/>
-          <w:lang w:val="be-BY"/>
-        </w:rPr>
-        <w:t xml:space="preserve">роўны </w:t>
-      </w:r>
-      <w:r>
-        <w:rPr>
-          <w:rFonts w:cstheme="minorHAnsi"/>
-          <w:sz w:val="28"/>
-          <w:szCs w:val="28"/>
-        </w:rPr>
-        <w:t xml:space="preserve">0, то </w:t>
-      </w:r>
-      <w:proofErr w:type="spellStart"/>
-      <w:r>
-        <w:rPr>
-          <w:rFonts w:cstheme="minorHAnsi"/>
-          <w:sz w:val="28"/>
-          <w:szCs w:val="28"/>
-        </w:rPr>
-        <w:t>спыніць</w:t>
-      </w:r>
-      <w:proofErr w:type="spellEnd"/>
-      <w:r>
-        <w:rPr>
-          <w:rFonts w:cstheme="minorHAnsi"/>
-          <w:sz w:val="28"/>
-          <w:szCs w:val="28"/>
-        </w:rPr>
-        <w:t xml:space="preserve"> </w:t>
-      </w:r>
-      <w:proofErr w:type="spellStart"/>
-      <w:r>
-        <w:rPr>
-          <w:rFonts w:cstheme="minorHAnsi"/>
-          <w:sz w:val="28"/>
-          <w:szCs w:val="28"/>
-        </w:rPr>
-        <w:t>сартыроўку</w:t>
-      </w:r>
-      <w:proofErr w:type="spellEnd"/>
-      <w:r>
-        <w:rPr>
-          <w:rFonts w:cstheme="minorHAnsi"/>
-          <w:sz w:val="28"/>
-          <w:szCs w:val="28"/>
-        </w:rPr>
-        <w:t xml:space="preserve">, </w:t>
-      </w:r>
-      <w:proofErr w:type="spellStart"/>
-      <w:r>
-        <w:rPr>
-          <w:rFonts w:cstheme="minorHAnsi"/>
-          <w:sz w:val="28"/>
-          <w:szCs w:val="28"/>
-        </w:rPr>
-        <w:t>бо</w:t>
-      </w:r>
-      <w:proofErr w:type="spellEnd"/>
-      <w:r>
-        <w:rPr>
-          <w:rFonts w:cstheme="minorHAnsi"/>
-          <w:sz w:val="28"/>
-          <w:szCs w:val="28"/>
-        </w:rPr>
-        <w:t xml:space="preserve"> </w:t>
-      </w:r>
-      <w:proofErr w:type="spellStart"/>
-      <w:r>
-        <w:rPr>
-          <w:rFonts w:cstheme="minorHAnsi"/>
-          <w:sz w:val="28"/>
-          <w:szCs w:val="28"/>
-        </w:rPr>
-        <w:t>масіў</w:t>
-      </w:r>
-      <w:proofErr w:type="spellEnd"/>
-      <w:r>
-        <w:rPr>
-          <w:rFonts w:cstheme="minorHAnsi"/>
-          <w:sz w:val="28"/>
-          <w:szCs w:val="28"/>
-        </w:rPr>
-        <w:t xml:space="preserve"> ужо </w:t>
-      </w:r>
-      <w:proofErr w:type="spellStart"/>
-      <w:r>
-        <w:rPr>
-          <w:rFonts w:cstheme="minorHAnsi"/>
-          <w:sz w:val="28"/>
-          <w:szCs w:val="28"/>
-        </w:rPr>
-        <w:t>ўпарадкаваны</w:t>
-      </w:r>
-      <w:proofErr w:type="spellEnd"/>
-      <w:r>
-        <w:rPr>
-          <w:rFonts w:cstheme="minorHAnsi"/>
-          <w:sz w:val="28"/>
-          <w:szCs w:val="28"/>
-        </w:rPr>
-        <w:t>.</w:t>
+          <w:lang w:val="ru-RU"/>
+        </w:rPr>
+        <w:t xml:space="preserve"> па </w:t>
+      </w:r>
+      <w:r>
+        <w:rPr>
+          <w:rFonts w:cstheme="minorHAnsi"/>
+          <w:sz w:val="28"/>
+          <w:szCs w:val="28"/>
+          <w:lang w:val="be-BY"/>
+        </w:rPr>
+        <w:t>і.</w:t>
       </w:r>
     </w:p>
     <w:p>
@@ -1450,106 +1040,44 @@
           <w:rFonts w:cstheme="minorHAnsi"/>
           <w:sz w:val="28"/>
           <w:szCs w:val="28"/>
-        </w:rPr>
-      </w:pPr>
-      <w:r>
-        <w:rPr>
-          <w:rFonts w:cstheme="minorHAnsi"/>
-          <w:sz w:val="28"/>
-          <w:szCs w:val="28"/>
-          <w:lang w:val="be-BY"/>
-        </w:rPr>
-        <w:t xml:space="preserve">13. </w:t>
-      </w:r>
-      <w:proofErr w:type="spellStart"/>
-      <w:r>
-        <w:rPr>
-          <w:rFonts w:cstheme="minorHAnsi"/>
-          <w:sz w:val="28"/>
-          <w:szCs w:val="28"/>
-        </w:rPr>
-        <w:t>Інакш</w:t>
-      </w:r>
-      <w:proofErr w:type="spellEnd"/>
-      <w:r>
-        <w:rPr>
-          <w:rFonts w:cstheme="minorHAnsi"/>
-          <w:sz w:val="28"/>
-          <w:szCs w:val="28"/>
-        </w:rPr>
-        <w:t xml:space="preserve"> — </w:t>
-      </w:r>
-      <w:proofErr w:type="spellStart"/>
-      <w:r>
-        <w:rPr>
-          <w:rFonts w:cstheme="minorHAnsi"/>
-          <w:sz w:val="28"/>
-          <w:szCs w:val="28"/>
-        </w:rPr>
-        <w:t>перайсці</w:t>
-      </w:r>
-      <w:proofErr w:type="spellEnd"/>
-      <w:r>
-        <w:rPr>
-          <w:rFonts w:cstheme="minorHAnsi"/>
-          <w:sz w:val="28"/>
-          <w:szCs w:val="28"/>
-        </w:rPr>
-        <w:t xml:space="preserve"> да </w:t>
-      </w:r>
-      <w:proofErr w:type="spellStart"/>
-      <w:r>
-        <w:rPr>
-          <w:rFonts w:cstheme="minorHAnsi"/>
-          <w:sz w:val="28"/>
-          <w:szCs w:val="28"/>
-        </w:rPr>
-        <w:t>наступнага</w:t>
-      </w:r>
-      <w:proofErr w:type="spellEnd"/>
-      <w:r>
-        <w:rPr>
-          <w:rFonts w:cstheme="minorHAnsi"/>
-          <w:sz w:val="28"/>
-          <w:szCs w:val="28"/>
-        </w:rPr>
-        <w:t xml:space="preserve"> </w:t>
-      </w:r>
-      <w:proofErr w:type="spellStart"/>
-      <w:r>
-        <w:rPr>
-          <w:rFonts w:cstheme="minorHAnsi"/>
-          <w:sz w:val="28"/>
-          <w:szCs w:val="28"/>
-        </w:rPr>
-        <w:t>праходу</w:t>
-      </w:r>
-      <w:proofErr w:type="spellEnd"/>
-      <w:r>
-        <w:rPr>
-          <w:rFonts w:cstheme="minorHAnsi"/>
-          <w:sz w:val="28"/>
-          <w:szCs w:val="28"/>
-        </w:rPr>
-        <w:t xml:space="preserve"> (</w:t>
-      </w:r>
-      <w:proofErr w:type="spellStart"/>
-      <w:r>
-        <w:rPr>
-          <w:rFonts w:cstheme="minorHAnsi"/>
-          <w:sz w:val="28"/>
-          <w:szCs w:val="28"/>
-        </w:rPr>
-        <w:t>павялічыць</w:t>
-      </w:r>
-      <w:proofErr w:type="spellEnd"/>
-      <w:r>
-        <w:rPr>
-          <w:rFonts w:cstheme="minorHAnsi"/>
-          <w:sz w:val="28"/>
-          <w:szCs w:val="28"/>
-        </w:rPr>
-        <w:t xml:space="preserve"> i).</w:t>
+          <w:lang w:val="be-BY"/>
+        </w:rPr>
+      </w:pPr>
+      <w:r>
+        <w:rPr>
+          <w:rFonts w:cstheme="minorHAnsi"/>
+          <w:sz w:val="28"/>
+          <w:szCs w:val="28"/>
+          <w:lang w:val="be-BY"/>
+        </w:rPr>
+        <w:t>8</w:t>
+      </w:r>
+      <w:r>
+        <w:rPr>
+          <w:rFonts w:cstheme="minorHAnsi"/>
+          <w:sz w:val="28"/>
+          <w:szCs w:val="28"/>
+          <w:lang w:val="be-BY"/>
+        </w:rPr>
+        <w:t xml:space="preserve">. </w:t>
+      </w:r>
+      <w:r>
+        <w:rPr>
+          <w:rFonts w:cstheme="minorHAnsi"/>
+          <w:sz w:val="28"/>
+          <w:szCs w:val="28"/>
+          <w:lang w:val="be-BY"/>
+        </w:rPr>
+        <w:t xml:space="preserve">Канец цыклу па </w:t>
+      </w:r>
+      <w:r>
+        <w:rPr>
+          <w:rFonts w:cstheme="minorHAnsi"/>
+          <w:sz w:val="28"/>
+          <w:szCs w:val="28"/>
+          <w:lang w:val="be-BY"/>
+        </w:rPr>
+        <w:t>і.</w:t>
       </w:r>
     </w:p>
     <w:p>
@@ -1558,16 +1086,112 @@
           <w:rFonts w:cstheme="minorHAnsi"/>
           <w:sz w:val="28"/>
           <w:szCs w:val="28"/>
-        </w:rPr>
-      </w:pPr>
-      <w:r>
-        <w:rPr>
-          <w:rFonts w:cstheme="minorHAnsi"/>
-          <w:sz w:val="28"/>
-          <w:szCs w:val="28"/>
-          <w:lang w:val="be-BY"/>
-        </w:rPr>
-        <w:t>14</w:t>
+          <w:lang w:val="be-BY"/>
+        </w:rPr>
+      </w:pPr>
+      <w:r>
+        <w:rPr>
+          <w:rFonts w:cstheme="minorHAnsi"/>
+          <w:sz w:val="28"/>
+          <w:szCs w:val="28"/>
+        </w:rPr>
+        <w:t>9</w:t>
+      </w:r>
+      <w:r>
+        <w:rPr>
+          <w:rFonts w:cstheme="minorHAnsi"/>
+          <w:sz w:val="28"/>
+          <w:szCs w:val="28"/>
+          <w:lang w:val="be-BY"/>
+        </w:rPr>
+        <w:t xml:space="preserve">. </w:t>
+      </w:r>
+      <w:r>
+        <w:rPr>
+          <w:rFonts w:cstheme="minorHAnsi"/>
+          <w:sz w:val="28"/>
+          <w:szCs w:val="28"/>
+        </w:rPr>
+        <w:t xml:space="preserve">Калі swap </w:t>
+      </w:r>
+      <w:r>
+        <w:rPr>
+          <w:rFonts w:cstheme="minorHAnsi"/>
+          <w:sz w:val="28"/>
+          <w:szCs w:val="28"/>
+          <w:lang w:val="be-BY"/>
+        </w:rPr>
+        <w:t xml:space="preserve">роўны </w:t>
+      </w:r>
+      <w:r>
+        <w:rPr>
+          <w:rFonts w:cstheme="minorHAnsi"/>
+          <w:sz w:val="28"/>
+          <w:szCs w:val="28"/>
+        </w:rPr>
+        <w:t>0, то спыніць сартыроўку, бо масіў ужо ўпарадкаваны.</w:t>
+      </w:r>
+    </w:p>
+    <w:p>
+      <w:pPr>
+        <w:rPr>
+          <w:rFonts w:cstheme="minorHAnsi"/>
+          <w:sz w:val="28"/>
+          <w:szCs w:val="28"/>
+        </w:rPr>
+      </w:pPr>
+      <w:r>
+        <w:rPr>
+          <w:rFonts w:cstheme="minorHAnsi"/>
+          <w:sz w:val="28"/>
+          <w:szCs w:val="28"/>
+          <w:lang w:val="be-BY"/>
+        </w:rPr>
+        <w:t>1</w:t>
+      </w:r>
+      <w:r>
+        <w:rPr>
+          <w:rFonts w:cstheme="minorHAnsi"/>
+          <w:sz w:val="28"/>
+          <w:szCs w:val="28"/>
+          <w:lang w:val="ru-RU"/>
+        </w:rPr>
+        <w:t>0</w:t>
+      </w:r>
+      <w:r>
+        <w:rPr>
+          <w:rFonts w:cstheme="minorHAnsi"/>
+          <w:sz w:val="28"/>
+          <w:szCs w:val="28"/>
+          <w:lang w:val="be-BY"/>
+        </w:rPr>
+        <w:t xml:space="preserve">. </w:t>
+      </w:r>
+      <w:r>
+        <w:rPr>
+          <w:rFonts w:cstheme="minorHAnsi"/>
+          <w:sz w:val="28"/>
+          <w:szCs w:val="28"/>
+        </w:rPr>
+        <w:t>Інакш — перайсці да наступнага праходу (павялічыць i).</w:t>
+      </w:r>
+    </w:p>
+    <w:p>
+      <w:pPr>
+        <w:rPr>
+          <w:rFonts w:cstheme="minorHAnsi"/>
+          <w:sz w:val="28"/>
+          <w:szCs w:val="28"/>
+        </w:rPr>
+      </w:pPr>
+      <w:r>
+        <w:rPr>
+          <w:rFonts w:cstheme="minorHAnsi"/>
+          <w:sz w:val="28"/>
+          <w:szCs w:val="28"/>
+          <w:lang w:val="be-BY"/>
+        </w:rPr>
+        <w:t>1</w:t>
       </w:r>
       <w:r>
         <w:rPr>
@@ -1576,9 +1200,17 @@
           <w:szCs w:val="28"/>
           <w:lang w:val="en-US"/>
         </w:rPr>
+        <w:t>1</w:t>
+      </w:r>
+      <w:r>
+        <w:rPr>
+          <w:rFonts w:cstheme="minorHAnsi"/>
+          <w:sz w:val="28"/>
+          <w:szCs w:val="28"/>
+          <w:lang w:val="en-US"/>
+        </w:rPr>
         <w:t xml:space="preserve">. </w:t>
       </w:r>
-      <w:proofErr w:type="spellStart"/>
       <w:r>
         <w:rPr>
           <w:rFonts w:cstheme="minorHAnsi"/>
@@ -1587,7 +1219,6 @@
         </w:rPr>
         <w:t>Канец</w:t>
       </w:r>
-      <w:proofErr w:type="spellEnd"/>
       <w:r>
         <w:rPr>
           <w:rFonts w:cstheme="minorHAnsi"/>
@@ -2376,7 +2007,7 @@
         <w:kern w:val="2"/>
         <w:sz w:val="22"/>
         <w:szCs w:val="22"/>
-        <w:lang w:val="ru-BY" w:eastAsia="en-US" w:bidi="ar-SA"/>
+        <w:lang w:eastAsia="en-US" w:bidi="ar-SA"/>
         <w14:ligatures w14:val="standardContextual"/>
       </w:rPr>
     </w:rPrDefault>

</xml_diff>